<commit_message>
Added homework lesson 4
</commit_message>
<xml_diff>
--- a/Lesson4/Lesson4.docx
+++ b/Lesson4/Lesson4.docx
@@ -5,9 +5,6 @@
     <w:p>
       <w:pPr>
         <w:spacing w:after="0" w:line="240" w:lineRule="auto"/>
-        <w:rPr>
-          <w:lang w:val="en-US"/>
-        </w:rPr>
       </w:pPr>
       <w:r>
         <w:t>Задание №3</w:t>
@@ -24,17 +21,23 @@
     <w:p>
       <w:pPr>
         <w:spacing w:after="0" w:line="240" w:lineRule="auto"/>
-        <w:rPr>
-          <w:lang w:val="en-US"/>
-        </w:rPr>
-      </w:pPr>
-    </w:p>
-    <w:p>
-      <w:pPr>
-        <w:spacing w:after="0" w:line="240" w:lineRule="auto"/>
-      </w:pPr>
-      <w:r>
-        <w:t>Задание №4</w:t>
+      </w:pPr>
+    </w:p>
+    <w:p>
+      <w:pPr>
+        <w:spacing w:after="0" w:line="240" w:lineRule="auto"/>
+        <w:rPr>
+          <w:lang w:val="en-US"/>
+        </w:rPr>
+      </w:pPr>
+      <w:r>
+        <w:t>Задание</w:t>
+      </w:r>
+      <w:r>
+        <w:rPr>
+          <w:lang w:val="en-US"/>
+        </w:rPr>
+        <w:t xml:space="preserve"> №4</w:t>
       </w:r>
     </w:p>
     <w:p>
@@ -43,6 +46,7 @@
         <w:rPr>
           <w:sz w:val="48"/>
           <w:szCs w:val="48"/>
+          <w:lang w:val="en-US"/>
         </w:rPr>
       </w:pPr>
       <w:r>
@@ -50,17 +54,28 @@
           <w:sz w:val="48"/>
           <w:szCs w:val="48"/>
         </w:rPr>
-        <w:t>а)</w:t>
-      </w:r>
-    </w:p>
-    <w:p>
-      <w:pPr>
-        <w:spacing w:after="0" w:line="240" w:lineRule="auto"/>
-        <w:rPr>
-          <w:lang w:val="en-US"/>
-        </w:rPr>
-      </w:pPr>
-      <w:r>
+        <w:t>а</w:t>
+      </w:r>
+      <w:r>
+        <w:rPr>
+          <w:sz w:val="48"/>
+          <w:szCs w:val="48"/>
+          <w:lang w:val="en-US"/>
+        </w:rPr>
+        <w:t>)</w:t>
+      </w:r>
+    </w:p>
+    <w:p>
+      <w:pPr>
+        <w:spacing w:after="0" w:line="240" w:lineRule="auto"/>
+        <w:rPr>
+          <w:lang w:val="en-US"/>
+        </w:rPr>
+      </w:pPr>
+      <w:r>
+        <w:rPr>
+          <w:lang w:val="en-US"/>
+        </w:rPr>
         <w:t>1.</w:t>
       </w:r>
     </w:p>
@@ -3611,6 +3626,7 @@
           <w:color w:val="000000"/>
           <w:sz w:val="19"/>
           <w:szCs w:val="19"/>
+          <w:lang w:val="en-US"/>
         </w:rPr>
       </w:pPr>
       <w:r>
@@ -3619,6 +3635,7 @@
           <w:color w:val="0000FF"/>
           <w:sz w:val="19"/>
           <w:szCs w:val="19"/>
+          <w:lang w:val="en-US"/>
         </w:rPr>
         <w:t>FROM</w:t>
       </w:r>
@@ -3628,6 +3645,7 @@
           <w:color w:val="000000"/>
           <w:sz w:val="19"/>
           <w:szCs w:val="19"/>
+          <w:lang w:val="en-US"/>
         </w:rPr>
         <w:t xml:space="preserve"> </w:t>
       </w:r>
@@ -3638,6 +3656,7 @@
           <w:color w:val="000000"/>
           <w:sz w:val="19"/>
           <w:szCs w:val="19"/>
+          <w:lang w:val="en-US"/>
         </w:rPr>
         <w:t>Sales</w:t>
       </w:r>
@@ -3647,6 +3666,7 @@
           <w:color w:val="808080"/>
           <w:sz w:val="19"/>
           <w:szCs w:val="19"/>
+          <w:lang w:val="en-US"/>
         </w:rPr>
         <w:t>.</w:t>
       </w:r>
@@ -3656,6 +3676,7 @@
           <w:color w:val="000000"/>
           <w:sz w:val="19"/>
           <w:szCs w:val="19"/>
+          <w:lang w:val="en-US"/>
         </w:rPr>
         <w:t>SalesOrderDetail</w:t>
       </w:r>
@@ -3666,6 +3687,7 @@
           <w:color w:val="000000"/>
           <w:sz w:val="19"/>
           <w:szCs w:val="19"/>
+          <w:lang w:val="en-US"/>
         </w:rPr>
         <w:t xml:space="preserve">   </w:t>
       </w:r>
@@ -3687,6 +3709,7 @@
           <w:color w:val="0000FF"/>
           <w:sz w:val="19"/>
           <w:szCs w:val="19"/>
+          <w:lang w:val="en-US"/>
         </w:rPr>
         <w:t>WHERE</w:t>
       </w:r>
@@ -3696,6 +3719,7 @@
           <w:color w:val="000000"/>
           <w:sz w:val="19"/>
           <w:szCs w:val="19"/>
+          <w:lang w:val="en-US"/>
         </w:rPr>
         <w:t xml:space="preserve"> </w:t>
       </w:r>
@@ -3706,6 +3730,7 @@
           <w:color w:val="000000"/>
           <w:sz w:val="19"/>
           <w:szCs w:val="19"/>
+          <w:lang w:val="en-US"/>
         </w:rPr>
         <w:t>SalesOrderID</w:t>
       </w:r>
@@ -3716,15 +3741,17 @@
           <w:color w:val="000000"/>
           <w:sz w:val="19"/>
           <w:szCs w:val="19"/>
-        </w:rPr>
-        <w:t xml:space="preserve"> </w:t>
-      </w:r>
-      <w:r>
-        <w:rPr>
-          <w:rFonts w:ascii="Consolas" w:hAnsi="Consolas" w:cs="Consolas"/>
-          <w:color w:val="808080"/>
-          <w:sz w:val="19"/>
-          <w:szCs w:val="19"/>
+          <w:lang w:val="en-US"/>
+        </w:rPr>
+        <w:t xml:space="preserve"> </w:t>
+      </w:r>
+      <w:r>
+        <w:rPr>
+          <w:rFonts w:ascii="Consolas" w:hAnsi="Consolas" w:cs="Consolas"/>
+          <w:color w:val="808080"/>
+          <w:sz w:val="19"/>
+          <w:szCs w:val="19"/>
+          <w:lang w:val="en-US"/>
         </w:rPr>
         <w:t>IN</w:t>
       </w:r>
@@ -3734,15 +3761,17 @@
           <w:color w:val="0000FF"/>
           <w:sz w:val="19"/>
           <w:szCs w:val="19"/>
-        </w:rPr>
-        <w:t xml:space="preserve"> </w:t>
-      </w:r>
-      <w:r>
-        <w:rPr>
-          <w:rFonts w:ascii="Consolas" w:hAnsi="Consolas" w:cs="Consolas"/>
-          <w:color w:val="808080"/>
-          <w:sz w:val="19"/>
-          <w:szCs w:val="19"/>
+          <w:lang w:val="en-US"/>
+        </w:rPr>
+        <w:t xml:space="preserve"> </w:t>
+      </w:r>
+      <w:r>
+        <w:rPr>
+          <w:rFonts w:ascii="Consolas" w:hAnsi="Consolas" w:cs="Consolas"/>
+          <w:color w:val="808080"/>
+          <w:sz w:val="19"/>
+          <w:szCs w:val="19"/>
+          <w:lang w:val="en-US"/>
         </w:rPr>
         <w:t>(</w:t>
       </w:r>
@@ -3752,15 +3781,18 @@
           <w:color w:val="000000"/>
           <w:sz w:val="19"/>
           <w:szCs w:val="19"/>
+          <w:lang w:val="en-US"/>
         </w:rPr>
         <w:t>43659</w:t>
       </w:r>
-      <w:r>
-        <w:rPr>
-          <w:rFonts w:ascii="Consolas" w:hAnsi="Consolas" w:cs="Consolas"/>
-          <w:color w:val="808080"/>
-          <w:sz w:val="19"/>
-          <w:szCs w:val="19"/>
+      <w:proofErr w:type="gramStart"/>
+      <w:r>
+        <w:rPr>
+          <w:rFonts w:ascii="Consolas" w:hAnsi="Consolas" w:cs="Consolas"/>
+          <w:color w:val="808080"/>
+          <w:sz w:val="19"/>
+          <w:szCs w:val="19"/>
+          <w:lang w:val="en-US"/>
         </w:rPr>
         <w:t>,</w:t>
       </w:r>
@@ -3770,15 +3802,18 @@
           <w:color w:val="000000"/>
           <w:sz w:val="19"/>
           <w:szCs w:val="19"/>
+          <w:lang w:val="en-US"/>
         </w:rPr>
         <w:t>43664</w:t>
       </w:r>
-      <w:r>
-        <w:rPr>
-          <w:rFonts w:ascii="Consolas" w:hAnsi="Consolas" w:cs="Consolas"/>
-          <w:color w:val="808080"/>
-          <w:sz w:val="19"/>
-          <w:szCs w:val="19"/>
+      <w:proofErr w:type="gramEnd"/>
+      <w:r>
+        <w:rPr>
+          <w:rFonts w:ascii="Consolas" w:hAnsi="Consolas" w:cs="Consolas"/>
+          <w:color w:val="808080"/>
+          <w:sz w:val="19"/>
+          <w:szCs w:val="19"/>
+          <w:lang w:val="en-US"/>
         </w:rPr>
         <w:t>)</w:t>
       </w:r>
@@ -4368,7 +4403,6 @@
         <w:tab/>
         <w:t xml:space="preserve">   </w:t>
       </w:r>
-      <w:proofErr w:type="spellStart"/>
       <w:r>
         <w:rPr>
           <w:rFonts w:ascii="Consolas" w:hAnsi="Consolas" w:cs="Consolas"/>
@@ -4379,7 +4413,6 @@
         </w:rPr>
         <w:t>CASE</w:t>
       </w:r>
-      <w:proofErr w:type="spellEnd"/>
       <w:r>
         <w:rPr>
           <w:rFonts w:ascii="Consolas" w:hAnsi="Consolas" w:cs="Consolas"/>
@@ -5437,9 +5470,8 @@
           <w:szCs w:val="19"/>
           <w:lang w:val="en-US"/>
         </w:rPr>
-        <w:t>'</w:t>
-      </w:r>
-      <w:proofErr w:type="spellStart"/>
+        <w:t>'Su</w:t>
+      </w:r>
       <w:r>
         <w:rPr>
           <w:rFonts w:ascii="Consolas" w:hAnsi="Consolas" w:cs="Consolas"/>
@@ -5448,18 +5480,7 @@
           <w:szCs w:val="19"/>
           <w:lang w:val="en-US"/>
         </w:rPr>
-        <w:t>Sanday</w:t>
-      </w:r>
-      <w:proofErr w:type="spellEnd"/>
-      <w:r>
-        <w:rPr>
-          <w:rFonts w:ascii="Consolas" w:hAnsi="Consolas" w:cs="Consolas"/>
-          <w:color w:val="FF0000"/>
-          <w:sz w:val="19"/>
-          <w:szCs w:val="19"/>
-          <w:lang w:val="en-US"/>
-        </w:rPr>
-        <w:t>'</w:t>
+        <w:t>nday'</w:t>
       </w:r>
       <w:r>
         <w:rPr>
@@ -6650,10 +6671,10 @@
         </w:rPr>
         <w:lastRenderedPageBreak/>
         <w:drawing>
-          <wp:inline distT="0" distB="0" distL="0" distR="0" wp14:anchorId="3DBA5C11" wp14:editId="038AB9C6">
-            <wp:extent cx="5940425" cy="1786603"/>
-            <wp:effectExtent l="0" t="0" r="3175" b="4445"/>
-            <wp:docPr id="16" name="Рисунок 16"/>
+          <wp:inline distT="0" distB="0" distL="0" distR="0" wp14:anchorId="15C71EF9" wp14:editId="5376BA6A">
+            <wp:extent cx="5940425" cy="1298567"/>
+            <wp:effectExtent l="0" t="0" r="3175" b="0"/>
+            <wp:docPr id="2" name="Рисунок 2"/>
             <wp:cNvGraphicFramePr>
               <a:graphicFrameLocks xmlns:a="http://schemas.openxmlformats.org/drawingml/2006/main" noChangeAspect="1"/>
             </wp:cNvGraphicFramePr>
@@ -6673,7 +6694,7 @@
                   <pic:spPr>
                     <a:xfrm>
                       <a:off x="0" y="0"/>
-                      <a:ext cx="5940425" cy="1786603"/>
+                      <a:ext cx="5940425" cy="1298567"/>
                     </a:xfrm>
                     <a:prstGeom prst="rect">
                       <a:avLst/>
@@ -6685,6 +6706,8 @@
           </wp:inline>
         </w:drawing>
       </w:r>
+      <w:bookmarkStart w:id="0" w:name="_GoBack"/>
+      <w:bookmarkEnd w:id="0"/>
     </w:p>
     <w:p>
       <w:pPr>
@@ -6850,8 +6873,6 @@
         </w:rPr>
         <w:t>*) = 4</w:t>
       </w:r>
-      <w:bookmarkStart w:id="0" w:name="_GoBack"/>
-      <w:bookmarkEnd w:id="0"/>
     </w:p>
     <w:p>
       <w:pPr>

</xml_diff>